<commit_message>
se terminó el análisis
</commit_message>
<xml_diff>
--- a/T3_202010-master/T2_202010-master/docs/Análisis_Taller_4.docx
+++ b/T3_202010-master/T2_202010-master/docs/Análisis_Taller_4.docx
@@ -206,15 +206,20 @@
             <w:tcW w:w="2268" w:type="dxa"/>
           </w:tcPr>
           <w:p>
-            <w:bookmarkStart w:id="0" w:name="_GoBack"/>
-            <w:bookmarkEnd w:id="0"/>
+            <w:r>
+              <w:t>100000</w:t>
+            </w:r>
           </w:p>
         </w:tc>
         <w:tc>
           <w:tcPr>
             <w:tcW w:w="2403" w:type="dxa"/>
           </w:tcPr>
-          <w:p/>
+          <w:p>
+            <w:r>
+              <w:t>17,7</w:t>
+            </w:r>
+          </w:p>
         </w:tc>
       </w:tr>
       <w:tr>
@@ -280,7 +285,11 @@
           <w:tcPr>
             <w:tcW w:w="2268" w:type="dxa"/>
           </w:tcPr>
-          <w:p/>
+          <w:p>
+            <w:r>
+              <w:t>O(n)</w:t>
+            </w:r>
+          </w:p>
         </w:tc>
         <w:tc>
           <w:tcPr>
@@ -288,15 +297,7 @@
           </w:tcPr>
           <w:p>
             <w:r>
-              <w:t>O(</w:t>
-            </w:r>
-            <w:proofErr w:type="spellStart"/>
-            <w:r>
-              <w:t>nlog</w:t>
-            </w:r>
-            <w:proofErr w:type="spellEnd"/>
-            <w:r>
-              <w:t>(n)/2)</w:t>
+              <w:t>O(n/2)</w:t>
             </w:r>
           </w:p>
         </w:tc>
@@ -412,13 +413,27 @@
           <w:tcPr>
             <w:tcW w:w="2268" w:type="dxa"/>
           </w:tcPr>
-          <w:p/>
+          <w:p>
+            <w:r>
+              <w:t>2</w:t>
+            </w:r>
+            <w:r>
+              <w:t>00000</w:t>
+            </w:r>
+          </w:p>
         </w:tc>
         <w:tc>
           <w:tcPr>
             <w:tcW w:w="2403" w:type="dxa"/>
           </w:tcPr>
-          <w:p/>
+          <w:p>
+            <w:r>
+              <w:t>1</w:t>
+            </w:r>
+            <w:r>
+              <w:t>00000</w:t>
+            </w:r>
+          </w:p>
         </w:tc>
       </w:tr>
     </w:tbl>
@@ -447,6 +462,8 @@
         </w:rPr>
         <w:t>Taller #4</w:t>
       </w:r>
+      <w:bookmarkStart w:id="0" w:name="_GoBack"/>
+      <w:bookmarkEnd w:id="0"/>
     </w:p>
     <w:p/>
     <w:sectPr>
@@ -582,6 +599,7 @@
     <w:lsdException w:name="HTML Sample" w:semiHidden="1" w:unhideWhenUsed="1"/>
     <w:lsdException w:name="HTML Typewriter" w:semiHidden="1" w:unhideWhenUsed="1"/>
     <w:lsdException w:name="HTML Variable" w:semiHidden="1" w:unhideWhenUsed="1"/>
+    <w:lsdException w:name="Normal Table" w:semiHidden="1" w:unhideWhenUsed="1"/>
     <w:lsdException w:name="annotation subject" w:semiHidden="1" w:unhideWhenUsed="1"/>
     <w:lsdException w:name="No List" w:semiHidden="1" w:unhideWhenUsed="1"/>
     <w:lsdException w:name="Outline List 1" w:semiHidden="1" w:unhideWhenUsed="1"/>
@@ -624,8 +642,11 @@
     <w:lsdException w:name="Table Contemporary" w:semiHidden="1" w:unhideWhenUsed="1"/>
     <w:lsdException w:name="Table Elegant" w:semiHidden="1" w:unhideWhenUsed="1"/>
     <w:lsdException w:name="Table Professional" w:semiHidden="1" w:unhideWhenUsed="1"/>
+    <w:lsdException w:name="Table Subtle 1" w:semiHidden="1" w:unhideWhenUsed="1"/>
     <w:lsdException w:name="Table Subtle 2" w:semiHidden="1" w:unhideWhenUsed="1"/>
     <w:lsdException w:name="Table Web 1" w:semiHidden="1" w:unhideWhenUsed="1"/>
+    <w:lsdException w:name="Table Web 2" w:semiHidden="1" w:unhideWhenUsed="1"/>
+    <w:lsdException w:name="Table Web 3" w:semiHidden="1" w:unhideWhenUsed="1"/>
     <w:lsdException w:name="Balloon Text" w:semiHidden="1" w:unhideWhenUsed="1"/>
     <w:lsdException w:name="Table Grid" w:uiPriority="39"/>
     <w:lsdException w:name="Table Theme" w:semiHidden="1" w:unhideWhenUsed="1"/>

</xml_diff>